<commit_message>
hth: committing ch 15
</commit_message>
<xml_diff>
--- a/story-hth/Chapter 08.docx
+++ b/story-hth/Chapter 08.docx
@@ -1206,7 +1206,27 @@
           <w:lang w:val="en-US"/>
         </w:rPr>
         <w:lastRenderedPageBreak/>
-        <w:t>"I wanted to warn you that I won't spend the night you tomorrow, I have a birthday party"</w:t>
+        <w:t xml:space="preserve">"I wanted to warn you that I won't </w:t>
+      </w:r>
+      <w:r>
+        <w:rPr>
+          <w:rFonts w:ascii="Arial" w:hAnsi="Arial" w:cs="Arial"/>
+          <w:color w:val="222222"/>
+          <w:sz w:val="22"/>
+          <w:szCs w:val="22"/>
+          <w:lang w:val="en-US"/>
+        </w:rPr>
+        <w:t xml:space="preserve">be able to </w:t>
+      </w:r>
+      <w:r>
+        <w:rPr>
+          <w:rFonts w:ascii="Arial" w:hAnsi="Arial" w:cs="Arial"/>
+          <w:color w:val="222222"/>
+          <w:sz w:val="22"/>
+          <w:szCs w:val="22"/>
+          <w:lang w:val="en-US"/>
+        </w:rPr>
+        <w:t>spend the night you tomorrow, I have a birthday party"</w:t>
       </w:r>
     </w:p>
     <w:p>

</xml_diff>